<commit_message>
vault backup: 2023-12-18 17:05:57
</commit_message>
<xml_diff>
--- a/专业课/附件/复习总结-预测题.docx
+++ b/专业课/附件/复习总结-预测题.docx
@@ -295,23 +295,7 @@
           <w:sz w:val="24"/>
         </w:rPr>
         <w:lastRenderedPageBreak/>
-        <w:t>先进智能传感器技术：</w:t>
-      </w:r>
-      <w:proofErr w:type="gramStart"/>
-      <w:r>
-        <w:rPr>
-          <w:rFonts w:ascii="Times New Roman" w:hAnsi="Times New Roman" w:cs="Times New Roman" w:hint="eastAsia"/>
-          <w:sz w:val="24"/>
-        </w:rPr>
-        <w:t>脑机接口</w:t>
-      </w:r>
-      <w:proofErr w:type="gramEnd"/>
-      <w:r>
-        <w:rPr>
-          <w:rFonts w:ascii="Times New Roman" w:hAnsi="Times New Roman" w:cs="Times New Roman" w:hint="eastAsia"/>
-          <w:sz w:val="24"/>
-        </w:rPr>
-        <w:t>、电子皮肤；</w:t>
+        <w:t>先进智能传感器技术：脑机接口、电子皮肤；</w:t>
       </w:r>
     </w:p>
     <w:p>
@@ -945,7 +929,23 @@
           <w:rFonts w:ascii="Times New Roman" w:hAnsi="Times New Roman" w:cs="Times New Roman"/>
           <w:sz w:val="24"/>
         </w:rPr>
-        <w:t>把模糊数学理论应用于自动控制领域，从而产生的控制方法称为模糊控制方法。</w:t>
+        <w:t>把</w:t>
+      </w:r>
+      <w:r>
+        <w:rPr>
+          <w:rFonts w:ascii="Times New Roman" w:hAnsi="Times New Roman" w:cs="Times New Roman"/>
+          <w:b/>
+          <w:bCs/>
+          <w:sz w:val="24"/>
+        </w:rPr>
+        <w:t>模糊数学理论</w:t>
+      </w:r>
+      <w:r>
+        <w:rPr>
+          <w:rFonts w:ascii="Times New Roman" w:hAnsi="Times New Roman" w:cs="Times New Roman"/>
+          <w:sz w:val="24"/>
+        </w:rPr>
+        <w:t>应用于自动控制领域，从而产生的控制方法称为模糊控制方法。</w:t>
       </w:r>
     </w:p>
     <w:p>
@@ -1085,19 +1085,8 @@
           <w:bCs/>
           <w:sz w:val="24"/>
         </w:rPr>
-        <w:t>模糊</w:t>
-      </w:r>
-      <w:proofErr w:type="gramStart"/>
-      <w:r>
-        <w:rPr>
-          <w:rFonts w:ascii="Times New Roman" w:hAnsi="Times New Roman" w:cs="Times New Roman"/>
-          <w:b/>
-          <w:bCs/>
-          <w:sz w:val="24"/>
-        </w:rPr>
-        <w:t>集理论</w:t>
-      </w:r>
-      <w:proofErr w:type="gramEnd"/>
+        <w:t>模糊集理论</w:t>
+      </w:r>
       <w:r>
         <w:rPr>
           <w:rFonts w:ascii="Times New Roman" w:hAnsi="Times New Roman" w:cs="Times New Roman"/>
@@ -1909,7 +1898,7 @@
         <w:spacing w:afterLines="30" w:after="93" w:line="360" w:lineRule="auto"/>
         <w:ind w:firstLine="420"/>
         <w:rPr>
-          <w:rFonts w:ascii="Times New Roman" w:hAnsi="Times New Roman" w:cs="Times New Roman"/>
+          <w:rFonts w:ascii="Times New Roman" w:hAnsi="Times New Roman" w:cs="Times New Roman" w:hint="eastAsia"/>
           <w:sz w:val="24"/>
         </w:rPr>
       </w:pPr>
@@ -1927,12 +1916,55 @@
         </w:rPr>
         <w:t>.</w:t>
       </w:r>
-      <w:r>
-        <w:rPr>
-          <w:rFonts w:ascii="Times New Roman" w:hAnsi="Times New Roman" w:cs="Times New Roman" w:hint="eastAsia"/>
-          <w:sz w:val="24"/>
-        </w:rPr>
-        <w:t>。</w:t>
+    </w:p>
+    <w:p>
+      <w:pPr>
+        <w:spacing w:afterLines="30" w:after="93" w:line="360" w:lineRule="auto"/>
+        <w:ind w:firstLine="420"/>
+        <w:rPr>
+          <w:rFonts w:ascii="Times New Roman" w:hAnsi="Times New Roman" w:cs="Times New Roman"/>
+          <w:sz w:val="24"/>
+        </w:rPr>
+      </w:pPr>
+      <w:r>
+        <w:rPr>
+          <w:noProof/>
+        </w:rPr>
+        <w:drawing>
+          <wp:inline distT="0" distB="0" distL="0" distR="0" wp14:anchorId="4C54FEE7" wp14:editId="5EEBE4F7">
+            <wp:extent cx="4628644" cy="1234342"/>
+            <wp:effectExtent l="0" t="0" r="635" b="4445"/>
+            <wp:docPr id="1440579357" name="图片 1"/>
+            <wp:cNvGraphicFramePr>
+              <a:graphicFrameLocks xmlns:a="http://schemas.openxmlformats.org/drawingml/2006/main" noChangeAspect="1"/>
+            </wp:cNvGraphicFramePr>
+            <a:graphic xmlns:a="http://schemas.openxmlformats.org/drawingml/2006/main">
+              <a:graphicData uri="http://schemas.openxmlformats.org/drawingml/2006/picture">
+                <pic:pic xmlns:pic="http://schemas.openxmlformats.org/drawingml/2006/picture">
+                  <pic:nvPicPr>
+                    <pic:cNvPr id="1440579357" name=""/>
+                    <pic:cNvPicPr/>
+                  </pic:nvPicPr>
+                  <pic:blipFill>
+                    <a:blip r:embed="rId15"/>
+                    <a:stretch>
+                      <a:fillRect/>
+                    </a:stretch>
+                  </pic:blipFill>
+                  <pic:spPr>
+                    <a:xfrm>
+                      <a:off x="0" y="0"/>
+                      <a:ext cx="4641324" cy="1237723"/>
+                    </a:xfrm>
+                    <a:prstGeom prst="rect">
+                      <a:avLst/>
+                    </a:prstGeom>
+                  </pic:spPr>
+                </pic:pic>
+              </a:graphicData>
+            </a:graphic>
+          </wp:inline>
+        </w:drawing>
       </w:r>
     </w:p>
     <w:p>
@@ -1947,6 +1979,7 @@
         <w:rPr>
           <w:rFonts w:hint="eastAsia"/>
         </w:rPr>
+        <w:lastRenderedPageBreak/>
         <w:t>模糊控制器的设计内容</w:t>
       </w:r>
     </w:p>
@@ -2115,7 +2148,6 @@
           <w:rFonts w:ascii="Times New Roman" w:hAnsi="Times New Roman" w:cs="Times New Roman"/>
           <w:sz w:val="24"/>
         </w:rPr>
-        <w:lastRenderedPageBreak/>
         <w:t>（</w:t>
       </w:r>
       <w:r>
@@ -2274,7 +2306,7 @@
                     </pic:cNvPicPr>
                   </pic:nvPicPr>
                   <pic:blipFill>
-                    <a:blip r:embed="rId15"/>
+                    <a:blip r:embed="rId16"/>
                     <a:stretch>
                       <a:fillRect/>
                     </a:stretch>
@@ -2311,6 +2343,7 @@
         <w:rPr>
           <w:rFonts w:hint="eastAsia"/>
         </w:rPr>
+        <w:lastRenderedPageBreak/>
         <w:t>模糊控制器的改进方法</w:t>
       </w:r>
     </w:p>
@@ -2340,7 +2373,7 @@
                     </pic:cNvPicPr>
                   </pic:nvPicPr>
                   <pic:blipFill>
-                    <a:blip r:embed="rId16"/>
+                    <a:blip r:embed="rId17"/>
                     <a:stretch>
                       <a:fillRect/>
                     </a:stretch>
@@ -2373,7 +2406,6 @@
         <w:rPr>
           <w:noProof/>
         </w:rPr>
-        <w:lastRenderedPageBreak/>
         <w:drawing>
           <wp:inline distT="0" distB="0" distL="114300" distR="114300" wp14:anchorId="7A20C787" wp14:editId="56937336">
             <wp:extent cx="4338955" cy="2656840"/>
@@ -2392,7 +2424,7 @@
                     </pic:cNvPicPr>
                   </pic:nvPicPr>
                   <pic:blipFill>
-                    <a:blip r:embed="rId17"/>
+                    <a:blip r:embed="rId18"/>
                     <a:stretch>
                       <a:fillRect/>
                     </a:stretch>
@@ -2443,7 +2475,7 @@
                     </pic:cNvPicPr>
                   </pic:nvPicPr>
                   <pic:blipFill>
-                    <a:blip r:embed="rId18"/>
+                    <a:blip r:embed="rId19"/>
                     <a:stretch>
                       <a:fillRect/>
                     </a:stretch>
@@ -2476,6 +2508,7 @@
         <w:rPr>
           <w:noProof/>
         </w:rPr>
+        <w:lastRenderedPageBreak/>
         <w:drawing>
           <wp:inline distT="0" distB="0" distL="114300" distR="114300" wp14:anchorId="0A6BE939" wp14:editId="68DEE19B">
             <wp:extent cx="4314190" cy="2434590"/>
@@ -2494,7 +2527,7 @@
                     </pic:cNvPicPr>
                   </pic:nvPicPr>
                   <pic:blipFill>
-                    <a:blip r:embed="rId19"/>
+                    <a:blip r:embed="rId20"/>
                     <a:stretch>
                       <a:fillRect/>
                     </a:stretch>
@@ -2527,7 +2560,6 @@
         <w:rPr>
           <w:noProof/>
         </w:rPr>
-        <w:lastRenderedPageBreak/>
         <w:drawing>
           <wp:inline distT="0" distB="0" distL="114300" distR="114300" wp14:anchorId="4981F676" wp14:editId="19D8F013">
             <wp:extent cx="4255135" cy="1741805"/>
@@ -2546,7 +2578,7 @@
                     </pic:cNvPicPr>
                   </pic:nvPicPr>
                   <pic:blipFill>
-                    <a:blip r:embed="rId20"/>
+                    <a:blip r:embed="rId21"/>
                     <a:stretch>
                       <a:fillRect/>
                     </a:stretch>
@@ -2600,23 +2632,7 @@
           <w:rFonts w:ascii="Times New Roman" w:hAnsi="Times New Roman" w:cs="Times New Roman" w:hint="eastAsia"/>
           <w:sz w:val="24"/>
         </w:rPr>
-        <w:t>例如：电热</w:t>
-      </w:r>
-      <w:proofErr w:type="gramStart"/>
-      <w:r>
-        <w:rPr>
-          <w:rFonts w:ascii="Times New Roman" w:hAnsi="Times New Roman" w:cs="Times New Roman" w:hint="eastAsia"/>
-          <w:sz w:val="24"/>
-        </w:rPr>
-        <w:t>炉用于</w:t>
-      </w:r>
-      <w:proofErr w:type="gramEnd"/>
-      <w:r>
-        <w:rPr>
-          <w:rFonts w:ascii="Times New Roman" w:hAnsi="Times New Roman" w:cs="Times New Roman" w:hint="eastAsia"/>
-          <w:sz w:val="24"/>
-        </w:rPr>
-        <w:t>对金属零件的热处理，要求炉温是个定值，根据实测芦苇，调节电热炉的供电电压，达到升降炉温大的目的。</w:t>
+        <w:t>例如：电热炉用于对金属零件的热处理，要求炉温是个定值，根据实测芦苇，调节电热炉的供电电压，达到升降炉温大的目的。</w:t>
       </w:r>
     </w:p>
     <w:p>
@@ -2767,6 +2783,7 @@
         <w:rPr>
           <w:rFonts w:hint="eastAsia"/>
         </w:rPr>
+        <w:lastRenderedPageBreak/>
         <w:t>控制查询表（）</w:t>
       </w:r>
     </w:p>
@@ -2804,7 +2821,6 @@
         <w:rPr>
           <w:rFonts w:hint="eastAsia"/>
         </w:rPr>
-        <w:lastRenderedPageBreak/>
         <w:t>量化因子（</w:t>
       </w:r>
       <w:r>
@@ -2851,7 +2867,7 @@
                     </pic:cNvPicPr>
                   </pic:nvPicPr>
                   <pic:blipFill>
-                    <a:blip r:embed="rId21"/>
+                    <a:blip r:embed="rId22"/>
                     <a:stretch>
                       <a:fillRect/>
                     </a:stretch>
@@ -2906,7 +2922,7 @@
                     </pic:cNvPicPr>
                   </pic:nvPicPr>
                   <pic:blipFill>
-                    <a:blip r:embed="rId22"/>
+                    <a:blip r:embed="rId23"/>
                     <a:stretch>
                       <a:fillRect/>
                     </a:stretch>
@@ -2943,6 +2959,7 @@
         <w:rPr>
           <w:noProof/>
         </w:rPr>
+        <w:lastRenderedPageBreak/>
         <w:drawing>
           <wp:inline distT="0" distB="0" distL="114300" distR="114300" wp14:anchorId="328B21E1" wp14:editId="1E9F733B">
             <wp:extent cx="3835400" cy="2159000"/>
@@ -2961,7 +2978,7 @@
                     </pic:cNvPicPr>
                   </pic:nvPicPr>
                   <pic:blipFill>
-                    <a:blip r:embed="rId23"/>
+                    <a:blip r:embed="rId24"/>
                     <a:stretch>
                       <a:fillRect/>
                     </a:stretch>
@@ -3035,14 +3052,7 @@
         <w:rPr>
           <w:sz w:val="24"/>
         </w:rPr>
-        <w:t>人工神经网络是一种旨在模仿人脑结构及其功能的信息处理系统。神经网络是由大量简单处理元件连接组成的高度并行的非线性系统，具有大规模并行处理</w:t>
-      </w:r>
-      <w:r>
-        <w:rPr>
-          <w:sz w:val="24"/>
-        </w:rPr>
-        <w:lastRenderedPageBreak/>
-        <w:t>特征。</w:t>
+        <w:t>人工神经网络是一种旨在模仿人脑结构及其功能的信息处理系统。神经网络是由大量简单处理元件连接组成的高度并行的非线性系统，具有大规模并行处理特征。</w:t>
       </w:r>
     </w:p>
     <w:p>
@@ -3068,7 +3078,7 @@
                     </pic:cNvPicPr>
                   </pic:nvPicPr>
                   <pic:blipFill>
-                    <a:blip r:embed="rId24"/>
+                    <a:blip r:embed="rId25"/>
                     <a:stretch>
                       <a:fillRect/>
                     </a:stretch>
@@ -3131,7 +3141,7 @@
                     </pic:cNvPicPr>
                   </pic:nvPicPr>
                   <pic:blipFill>
-                    <a:blip r:embed="rId25"/>
+                    <a:blip r:embed="rId26"/>
                     <a:stretch>
                       <a:fillRect/>
                     </a:stretch>
@@ -3316,7 +3326,6 @@
         <w:rPr>
           <w:rFonts w:hint="eastAsia"/>
         </w:rPr>
-        <w:lastRenderedPageBreak/>
         <w:t>人工神经网络功能</w:t>
       </w:r>
     </w:p>
@@ -3426,11 +3435,11 @@
             <v:path o:extrusionok="f" gradientshapeok="t" o:connecttype="rect"/>
             <o:lock v:ext="edit" aspectratio="t"/>
           </v:shapetype>
-          <v:shape id="_x0000_i1025" type="#_x0000_t75" alt="" style="width:299.7pt;height:86.3pt" o:ole="">
-            <v:imagedata r:id="rId26" o:title=""/>
+          <v:shape id="_x0000_i1025" type="#_x0000_t75" alt="" style="width:299.4pt;height:86.4pt" o:ole="">
+            <v:imagedata r:id="rId27" o:title=""/>
             <o:lock v:ext="edit" aspectratio="f" grouping="t"/>
           </v:shape>
-          <o:OLEObject Type="Embed" ProgID="Word.Picture.8" ShapeID="_x0000_i1025" DrawAspect="Content" ObjectID="_1764334838" r:id="rId27"/>
+          <o:OLEObject Type="Embed" ProgID="Word.Picture.8" ShapeID="_x0000_i1025" DrawAspect="Content" ObjectID="_1764422521" r:id="rId28"/>
         </w:object>
       </w:r>
     </w:p>
@@ -3476,6 +3485,7 @@
           <w:rFonts w:ascii="Times New Roman" w:hAnsi="Times New Roman" w:cs="Times New Roman"/>
           <w:sz w:val="24"/>
         </w:rPr>
+        <w:lastRenderedPageBreak/>
         <w:t>对输入样本的分类是在样本空间找出符合分类要求的分割区域，每个区域内的样本属于一类。</w:t>
       </w:r>
     </w:p>
@@ -3632,7 +3642,6 @@
           <w:rFonts w:ascii="Times New Roman" w:hAnsi="Times New Roman" w:cs="Times New Roman"/>
           <w:sz w:val="24"/>
         </w:rPr>
-        <w:lastRenderedPageBreak/>
         <w:t xml:space="preserve">(3) </w:t>
       </w:r>
       <w:r>
@@ -3641,70 +3650,6 @@
           <w:sz w:val="24"/>
         </w:rPr>
         <w:t>在控制系统中起优化计算的作用</w:t>
-      </w:r>
-    </w:p>
-    <w:p>
-      <w:pPr>
-        <w:spacing w:afterLines="30" w:after="93" w:line="360" w:lineRule="auto"/>
-        <w:ind w:firstLine="420"/>
-        <w:rPr>
-          <w:rFonts w:ascii="Times New Roman" w:hAnsi="Times New Roman" w:cs="Times New Roman"/>
-          <w:sz w:val="24"/>
-        </w:rPr>
-      </w:pPr>
-      <w:r>
-        <w:rPr>
-          <w:rFonts w:ascii="Times New Roman" w:hAnsi="Times New Roman" w:cs="Times New Roman" w:hint="eastAsia"/>
-          <w:sz w:val="24"/>
-        </w:rPr>
-        <w:t xml:space="preserve">(4) </w:t>
-      </w:r>
-      <w:r>
-        <w:rPr>
-          <w:rFonts w:ascii="Times New Roman" w:hAnsi="Times New Roman" w:cs="Times New Roman" w:hint="eastAsia"/>
-          <w:sz w:val="24"/>
-        </w:rPr>
-        <w:t>神经网络逼近非线性函数的能力为自动控制理论发展提供了生机</w:t>
-      </w:r>
-    </w:p>
-    <w:p>
-      <w:pPr>
-        <w:spacing w:afterLines="30" w:after="93" w:line="360" w:lineRule="auto"/>
-        <w:ind w:firstLine="420"/>
-        <w:rPr>
-          <w:rFonts w:ascii="Times New Roman" w:hAnsi="Times New Roman" w:cs="Times New Roman"/>
-          <w:sz w:val="24"/>
-        </w:rPr>
-      </w:pPr>
-      <w:r>
-        <w:rPr>
-          <w:rFonts w:ascii="Times New Roman" w:hAnsi="Times New Roman" w:cs="Times New Roman" w:hint="eastAsia"/>
-          <w:sz w:val="24"/>
-        </w:rPr>
-        <w:t xml:space="preserve">(5) </w:t>
-      </w:r>
-      <w:r>
-        <w:rPr>
-          <w:rFonts w:ascii="Times New Roman" w:hAnsi="Times New Roman" w:cs="Times New Roman" w:hint="eastAsia"/>
-          <w:sz w:val="24"/>
-        </w:rPr>
-        <w:t>从控制角度，对神经网络的要求更注重</w:t>
-      </w:r>
-      <w:proofErr w:type="gramStart"/>
-      <w:r>
-        <w:rPr>
-          <w:rFonts w:ascii="Times New Roman" w:hAnsi="Times New Roman" w:cs="Times New Roman" w:hint="eastAsia"/>
-          <w:sz w:val="24"/>
-        </w:rPr>
-        <w:t>其实时</w:t>
-      </w:r>
-      <w:proofErr w:type="gramEnd"/>
-      <w:r>
-        <w:rPr>
-          <w:rFonts w:ascii="Times New Roman" w:hAnsi="Times New Roman" w:cs="Times New Roman" w:hint="eastAsia"/>
-          <w:sz w:val="24"/>
-        </w:rPr>
-        <w:t>学习训练能力和网络结构的简单性</w:t>
       </w:r>
     </w:p>
     <w:p/>

</xml_diff>